<commit_message>
up to #15 done
</commit_message>
<xml_diff>
--- a/Project 1/Task 2 - Wireshark/Wireshark_DNS_v8.0.docx
+++ b/Project 1/Task 2 - Wireshark/Wireshark_DNS_v8.0.docx
@@ -2145,14 +2145,63 @@
           <w:ilvl w:val="0"/>
           <w:numId w:val="13"/>
         </w:numPr>
+        <w:rPr>
+          <w:b/>
+          <w:bCs/>
+        </w:rPr>
       </w:pPr>
       <w:r>
         <w:br w:type="page"/>
       </w:r>
       <w:r>
+        <w:rPr>
+          <w:b/>
+          <w:bCs/>
+        </w:rPr>
         <w:lastRenderedPageBreak/>
         <w:t>What is the destination port for the DNS query message? What is the source port of DNS response message?</w:t>
       </w:r>
+    </w:p>
+    <w:p>
+      <w:pPr>
+        <w:ind w:left="720"/>
+        <w:rPr>
+          <w:b/>
+          <w:bCs/>
+        </w:rPr>
+      </w:pPr>
+      <w:r>
+        <w:rPr>
+          <w:b/>
+          <w:bCs/>
+        </w:rPr>
+        <w:t>Destination: 53</w:t>
+      </w:r>
+    </w:p>
+    <w:p>
+      <w:pPr>
+        <w:ind w:left="720"/>
+        <w:rPr>
+          <w:b/>
+          <w:bCs/>
+        </w:rPr>
+      </w:pPr>
+      <w:r>
+        <w:rPr>
+          <w:b/>
+          <w:bCs/>
+        </w:rPr>
+        <w:t>Source: 53</w:t>
+      </w:r>
+    </w:p>
+    <w:p>
+      <w:pPr>
+        <w:ind w:left="720"/>
+        <w:rPr>
+          <w:b/>
+          <w:bCs/>
+        </w:rPr>
+      </w:pPr>
     </w:p>
     <w:p>
       <w:pPr>
@@ -2160,10 +2209,31 @@
           <w:ilvl w:val="0"/>
           <w:numId w:val="13"/>
         </w:numPr>
-      </w:pPr>
-      <w:r>
+        <w:rPr>
+          <w:b/>
+          <w:bCs/>
+        </w:rPr>
+      </w:pPr>
+      <w:r>
+        <w:rPr>
+          <w:b/>
+          <w:bCs/>
+        </w:rPr>
         <w:t>To what IP address is the DNS query message sent? Is this the IP address of your default local DNS server?</w:t>
       </w:r>
+    </w:p>
+    <w:p>
+      <w:pPr>
+        <w:ind w:left="720"/>
+      </w:pPr>
+      <w:r>
+        <w:t>192.168.1.1; this is the IP address of my default DNS server.</w:t>
+      </w:r>
+    </w:p>
+    <w:p>
+      <w:pPr>
+        <w:ind w:left="720"/>
+      </w:pPr>
     </w:p>
     <w:p>
       <w:pPr>
@@ -2171,10 +2241,31 @@
           <w:ilvl w:val="0"/>
           <w:numId w:val="13"/>
         </w:numPr>
-      </w:pPr>
-      <w:r>
+        <w:rPr>
+          <w:b/>
+          <w:bCs/>
+        </w:rPr>
+      </w:pPr>
+      <w:r>
+        <w:rPr>
+          <w:b/>
+          <w:bCs/>
+        </w:rPr>
         <w:t>Examine the DNS query message. What “Type” of DNS query is it? Does the query message contain any “answers”?</w:t>
       </w:r>
+    </w:p>
+    <w:p>
+      <w:pPr>
+        <w:ind w:left="720"/>
+      </w:pPr>
+      <w:r>
+        <w:t>Type: AAAA and it contains 0 answers.</w:t>
+      </w:r>
+    </w:p>
+    <w:p>
+      <w:pPr>
+        <w:ind w:left="720"/>
+      </w:pPr>
     </w:p>
     <w:p>
       <w:pPr>
@@ -2182,10 +2273,49 @@
           <w:ilvl w:val="0"/>
           <w:numId w:val="13"/>
         </w:numPr>
-      </w:pPr>
-      <w:r>
+        <w:rPr>
+          <w:b/>
+          <w:bCs/>
+        </w:rPr>
+      </w:pPr>
+      <w:r>
+        <w:rPr>
+          <w:b/>
+          <w:bCs/>
+        </w:rPr>
         <w:t>Examine the DNS response message. How many “answers” are provided? What do each of these answers contain?</w:t>
       </w:r>
+    </w:p>
+    <w:p>
+      <w:pPr>
+        <w:ind w:left="720"/>
+      </w:pPr>
+      <w:r>
+        <w:t>There are three answers provided:</w:t>
+      </w:r>
+    </w:p>
+    <w:p>
+      <w:r>
+        <w:tab/>
+        <w:t>1. CNAME</w:t>
+      </w:r>
+    </w:p>
+    <w:p>
+      <w:r>
+        <w:tab/>
+        <w:t>2. CNAME</w:t>
+      </w:r>
+    </w:p>
+    <w:p>
+      <w:r>
+        <w:tab/>
+        <w:t>3. A</w:t>
+      </w:r>
+    </w:p>
+    <w:p>
+      <w:pPr>
+        <w:ind w:left="720"/>
+      </w:pPr>
     </w:p>
     <w:p>
       <w:pPr>
@@ -2193,9 +2323,52 @@
           <w:ilvl w:val="0"/>
           <w:numId w:val="13"/>
         </w:numPr>
-      </w:pPr>
-      <w:r>
+        <w:rPr>
+          <w:b/>
+          <w:bCs/>
+        </w:rPr>
+      </w:pPr>
+      <w:r>
+        <w:rPr>
+          <w:b/>
+          <w:bCs/>
+        </w:rPr>
         <w:t>Provide a screenshot.</w:t>
+      </w:r>
+    </w:p>
+    <w:p>
+      <w:pPr>
+        <w:ind w:left="720"/>
+      </w:pPr>
+      <w:r>
+        <w:t xml:space="preserve">Request: </w:t>
+      </w:r>
+      <w:hyperlink r:id="rId13" w:history="1">
+        <w:r>
+          <w:rPr>
+            <w:rStyle w:val="Hyperlink"/>
+          </w:rPr>
+          <w:t>http://prntscr.com/10bh8b1</w:t>
+        </w:r>
+      </w:hyperlink>
+    </w:p>
+    <w:p>
+      <w:pPr>
+        <w:ind w:left="720"/>
+      </w:pPr>
+      <w:r>
+        <w:t xml:space="preserve">Response: </w:t>
+      </w:r>
+      <w:hyperlink r:id="rId14" w:history="1">
+        <w:r>
+          <w:rPr>
+            <w:rStyle w:val="Hyperlink"/>
+          </w:rPr>
+          <w:t>http://prntscr.com/10bh91s</w:t>
+        </w:r>
+      </w:hyperlink>
+      <w:r>
+        <w:t xml:space="preserve"> </w:t>
       </w:r>
     </w:p>
     <w:p/>
@@ -2278,15 +2451,13 @@
         </w:numPr>
       </w:pPr>
       <w:r>
-        <w:t xml:space="preserve">Examine the DNS response message. What MIT nameservers does the response message provide? Does this response message also provide the IP addresses of the MIT </w:t>
-      </w:r>
-      <w:proofErr w:type="spellStart"/>
-      <w:r>
-        <w:t>namesers</w:t>
-      </w:r>
-      <w:proofErr w:type="spellEnd"/>
-      <w:r>
-        <w:t>?</w:t>
+        <w:t>Examine the DNS response message. What MIT nameservers does the response message provide? Does this response message also provide the IP addresses of the MIT nameser</w:t>
+      </w:r>
+      <w:r>
+        <w:t>ver</w:t>
+      </w:r>
+      <w:r>
+        <w:t>s?</w:t>
       </w:r>
     </w:p>
     <w:p>
@@ -2331,6 +2502,7 @@
     <w:p/>
     <w:p>
       <w:r>
+        <w:lastRenderedPageBreak/>
         <w:t>Answer the following questions</w:t>
       </w:r>
       <w:r>
@@ -4794,6 +4966,95 @@
     </w:lvl>
   </w:abstractNum>
   <w:abstractNum w:abstractNumId="19" w15:restartNumberingAfterBreak="0">
+    <w:nsid w:val="4E554CE0"/>
+    <w:multiLevelType w:val="hybridMultilevel"/>
+    <w:tmpl w:val="2CECA54E"/>
+    <w:lvl w:ilvl="0" w:tplc="66C61266">
+      <w:start w:val="1"/>
+      <w:numFmt w:val="decimal"/>
+      <w:lvlText w:val="%1."/>
+      <w:lvlJc w:val="left"/>
+      <w:pPr>
+        <w:ind w:left="1080" w:hanging="360"/>
+      </w:pPr>
+      <w:rPr>
+        <w:rFonts w:hint="default"/>
+      </w:rPr>
+    </w:lvl>
+    <w:lvl w:ilvl="1" w:tplc="04090019" w:tentative="1">
+      <w:start w:val="1"/>
+      <w:numFmt w:val="lowerLetter"/>
+      <w:lvlText w:val="%2."/>
+      <w:lvlJc w:val="left"/>
+      <w:pPr>
+        <w:ind w:left="1800" w:hanging="360"/>
+      </w:pPr>
+    </w:lvl>
+    <w:lvl w:ilvl="2" w:tplc="0409001B" w:tentative="1">
+      <w:start w:val="1"/>
+      <w:numFmt w:val="lowerRoman"/>
+      <w:lvlText w:val="%3."/>
+      <w:lvlJc w:val="right"/>
+      <w:pPr>
+        <w:ind w:left="2520" w:hanging="180"/>
+      </w:pPr>
+    </w:lvl>
+    <w:lvl w:ilvl="3" w:tplc="0409000F" w:tentative="1">
+      <w:start w:val="1"/>
+      <w:numFmt w:val="decimal"/>
+      <w:lvlText w:val="%4."/>
+      <w:lvlJc w:val="left"/>
+      <w:pPr>
+        <w:ind w:left="3240" w:hanging="360"/>
+      </w:pPr>
+    </w:lvl>
+    <w:lvl w:ilvl="4" w:tplc="04090019" w:tentative="1">
+      <w:start w:val="1"/>
+      <w:numFmt w:val="lowerLetter"/>
+      <w:lvlText w:val="%5."/>
+      <w:lvlJc w:val="left"/>
+      <w:pPr>
+        <w:ind w:left="3960" w:hanging="360"/>
+      </w:pPr>
+    </w:lvl>
+    <w:lvl w:ilvl="5" w:tplc="0409001B" w:tentative="1">
+      <w:start w:val="1"/>
+      <w:numFmt w:val="lowerRoman"/>
+      <w:lvlText w:val="%6."/>
+      <w:lvlJc w:val="right"/>
+      <w:pPr>
+        <w:ind w:left="4680" w:hanging="180"/>
+      </w:pPr>
+    </w:lvl>
+    <w:lvl w:ilvl="6" w:tplc="0409000F" w:tentative="1">
+      <w:start w:val="1"/>
+      <w:numFmt w:val="decimal"/>
+      <w:lvlText w:val="%7."/>
+      <w:lvlJc w:val="left"/>
+      <w:pPr>
+        <w:ind w:left="5400" w:hanging="360"/>
+      </w:pPr>
+    </w:lvl>
+    <w:lvl w:ilvl="7" w:tplc="04090019" w:tentative="1">
+      <w:start w:val="1"/>
+      <w:numFmt w:val="lowerLetter"/>
+      <w:lvlText w:val="%8."/>
+      <w:lvlJc w:val="left"/>
+      <w:pPr>
+        <w:ind w:left="6120" w:hanging="360"/>
+      </w:pPr>
+    </w:lvl>
+    <w:lvl w:ilvl="8" w:tplc="0409001B" w:tentative="1">
+      <w:start w:val="1"/>
+      <w:numFmt w:val="lowerRoman"/>
+      <w:lvlText w:val="%9."/>
+      <w:lvlJc w:val="right"/>
+      <w:pPr>
+        <w:ind w:left="6840" w:hanging="180"/>
+      </w:pPr>
+    </w:lvl>
+  </w:abstractNum>
+  <w:abstractNum w:abstractNumId="20" w15:restartNumberingAfterBreak="0">
     <w:nsid w:val="50505137"/>
     <w:multiLevelType w:val="hybridMultilevel"/>
     <w:tmpl w:val="C6648A24"/>
@@ -4906,7 +5167,7 @@
       </w:pPr>
     </w:lvl>
   </w:abstractNum>
-  <w:abstractNum w:abstractNumId="20" w15:restartNumberingAfterBreak="0">
+  <w:abstractNum w:abstractNumId="21" w15:restartNumberingAfterBreak="0">
     <w:nsid w:val="509D4B7E"/>
     <w:multiLevelType w:val="hybridMultilevel"/>
     <w:tmpl w:val="2C1462F0"/>
@@ -5022,7 +5283,7 @@
       </w:pPr>
     </w:lvl>
   </w:abstractNum>
-  <w:abstractNum w:abstractNumId="21" w15:restartNumberingAfterBreak="0">
+  <w:abstractNum w:abstractNumId="22" w15:restartNumberingAfterBreak="0">
     <w:nsid w:val="52EC67F3"/>
     <w:multiLevelType w:val="hybridMultilevel"/>
     <w:tmpl w:val="5F885524"/>
@@ -5135,7 +5396,7 @@
       </w:pPr>
     </w:lvl>
   </w:abstractNum>
-  <w:abstractNum w:abstractNumId="22" w15:restartNumberingAfterBreak="0">
+  <w:abstractNum w:abstractNumId="23" w15:restartNumberingAfterBreak="0">
     <w:nsid w:val="531E6E12"/>
     <w:multiLevelType w:val="multilevel"/>
     <w:tmpl w:val="5F885524"/>
@@ -5248,7 +5509,7 @@
       </w:pPr>
     </w:lvl>
   </w:abstractNum>
-  <w:abstractNum w:abstractNumId="23" w15:restartNumberingAfterBreak="0">
+  <w:abstractNum w:abstractNumId="24" w15:restartNumberingAfterBreak="0">
     <w:nsid w:val="53354C6A"/>
     <w:multiLevelType w:val="hybridMultilevel"/>
     <w:tmpl w:val="71821582"/>
@@ -5388,7 +5649,7 @@
       </w:rPr>
     </w:lvl>
   </w:abstractNum>
-  <w:abstractNum w:abstractNumId="24" w15:restartNumberingAfterBreak="0">
+  <w:abstractNum w:abstractNumId="25" w15:restartNumberingAfterBreak="0">
     <w:nsid w:val="5F7F4B49"/>
     <w:multiLevelType w:val="hybridMultilevel"/>
     <w:tmpl w:val="004E109A"/>
@@ -5501,7 +5762,7 @@
       </w:pPr>
     </w:lvl>
   </w:abstractNum>
-  <w:abstractNum w:abstractNumId="25" w15:restartNumberingAfterBreak="0">
+  <w:abstractNum w:abstractNumId="26" w15:restartNumberingAfterBreak="0">
     <w:nsid w:val="667857CE"/>
     <w:multiLevelType w:val="hybridMultilevel"/>
     <w:tmpl w:val="74648C06"/>
@@ -5614,7 +5875,7 @@
       </w:pPr>
     </w:lvl>
   </w:abstractNum>
-  <w:abstractNum w:abstractNumId="26" w15:restartNumberingAfterBreak="0">
+  <w:abstractNum w:abstractNumId="27" w15:restartNumberingAfterBreak="0">
     <w:nsid w:val="688F026E"/>
     <w:multiLevelType w:val="multilevel"/>
     <w:tmpl w:val="3B465AB6"/>
@@ -5730,7 +5991,7 @@
       </w:pPr>
     </w:lvl>
   </w:abstractNum>
-  <w:abstractNum w:abstractNumId="27" w15:restartNumberingAfterBreak="0">
+  <w:abstractNum w:abstractNumId="28" w15:restartNumberingAfterBreak="0">
     <w:nsid w:val="6E2C68E0"/>
     <w:multiLevelType w:val="hybridMultilevel"/>
     <w:tmpl w:val="3B465AB6"/>
@@ -5846,7 +6107,7 @@
       </w:pPr>
     </w:lvl>
   </w:abstractNum>
-  <w:abstractNum w:abstractNumId="28" w15:restartNumberingAfterBreak="0">
+  <w:abstractNum w:abstractNumId="29" w15:restartNumberingAfterBreak="0">
     <w:nsid w:val="733169EB"/>
     <w:multiLevelType w:val="hybridMultilevel"/>
     <w:tmpl w:val="7386422C"/>
@@ -5962,7 +6223,7 @@
       </w:pPr>
     </w:lvl>
   </w:abstractNum>
-  <w:abstractNum w:abstractNumId="29" w15:restartNumberingAfterBreak="0">
+  <w:abstractNum w:abstractNumId="30" w15:restartNumberingAfterBreak="0">
     <w:nsid w:val="7E7051A8"/>
     <w:multiLevelType w:val="hybridMultilevel"/>
     <w:tmpl w:val="AC5A892A"/>
@@ -6082,13 +6343,13 @@
     <w:abstractNumId w:val="9"/>
   </w:num>
   <w:num w:numId="3">
-    <w:abstractNumId w:val="29"/>
+    <w:abstractNumId w:val="30"/>
   </w:num>
   <w:num w:numId="4">
-    <w:abstractNumId w:val="23"/>
+    <w:abstractNumId w:val="24"/>
   </w:num>
   <w:num w:numId="5">
-    <w:abstractNumId w:val="19"/>
+    <w:abstractNumId w:val="20"/>
   </w:num>
   <w:num w:numId="6">
     <w:abstractNumId w:val="11"/>
@@ -6100,7 +6361,7 @@
     <w:abstractNumId w:val="13"/>
   </w:num>
   <w:num w:numId="9">
-    <w:abstractNumId w:val="25"/>
+    <w:abstractNumId w:val="26"/>
   </w:num>
   <w:num w:numId="10">
     <w:abstractNumId w:val="18"/>
@@ -6115,7 +6376,7 @@
     <w:abstractNumId w:val="12"/>
   </w:num>
   <w:num w:numId="14">
-    <w:abstractNumId w:val="20"/>
+    <w:abstractNumId w:val="21"/>
   </w:num>
   <w:num w:numId="15">
     <w:abstractNumId w:val="6"/>
@@ -6127,13 +6388,13 @@
     <w:abstractNumId w:val="0"/>
   </w:num>
   <w:num w:numId="18">
-    <w:abstractNumId w:val="24"/>
+    <w:abstractNumId w:val="25"/>
   </w:num>
   <w:num w:numId="19">
-    <w:abstractNumId w:val="21"/>
+    <w:abstractNumId w:val="22"/>
   </w:num>
   <w:num w:numId="20">
-    <w:abstractNumId w:val="27"/>
+    <w:abstractNumId w:val="28"/>
   </w:num>
   <w:num w:numId="21">
     <w:abstractNumId w:val="4"/>
@@ -6148,10 +6409,10 @@
     <w:abstractNumId w:val="3"/>
   </w:num>
   <w:num w:numId="25">
-    <w:abstractNumId w:val="26"/>
+    <w:abstractNumId w:val="27"/>
   </w:num>
   <w:num w:numId="26">
-    <w:abstractNumId w:val="28"/>
+    <w:abstractNumId w:val="29"/>
   </w:num>
   <w:num w:numId="27">
     <w:abstractNumId w:val="1"/>
@@ -6160,10 +6421,13 @@
     <w:abstractNumId w:val="15"/>
   </w:num>
   <w:num w:numId="29">
-    <w:abstractNumId w:val="22"/>
+    <w:abstractNumId w:val="23"/>
   </w:num>
   <w:num w:numId="30">
     <w:abstractNumId w:val="5"/>
+  </w:num>
+  <w:num w:numId="31">
+    <w:abstractNumId w:val="19"/>
   </w:num>
 </w:numbering>
 </file>

</xml_diff>

<commit_message>
Wireshark Complete - Please Review
</commit_message>
<xml_diff>
--- a/Project 1/Task 2 - Wireshark/Wireshark_DNS_v8.0.docx
+++ b/Project 1/Task 2 - Wireshark/Wireshark_DNS_v8.0.docx
@@ -2427,10 +2427,31 @@
           <w:ilvl w:val="0"/>
           <w:numId w:val="13"/>
         </w:numPr>
-      </w:pPr>
-      <w:r>
+        <w:rPr>
+          <w:b/>
+          <w:bCs/>
+        </w:rPr>
+      </w:pPr>
+      <w:r>
+        <w:rPr>
+          <w:b/>
+          <w:bCs/>
+        </w:rPr>
         <w:t>To what IP address is the DNS query message sent? Is this the IP address of your default local DNS server?</w:t>
       </w:r>
+    </w:p>
+    <w:p>
+      <w:pPr>
+        <w:pStyle w:val="ListParagraph"/>
+      </w:pPr>
+      <w:r>
+        <w:t>192.168.1.1; this is the IP address of my default DNS server.</w:t>
+      </w:r>
+    </w:p>
+    <w:p>
+      <w:pPr>
+        <w:ind w:left="720"/>
+      </w:pPr>
     </w:p>
     <w:p>
       <w:pPr>
@@ -2438,10 +2459,59 @@
           <w:ilvl w:val="0"/>
           <w:numId w:val="13"/>
         </w:numPr>
-      </w:pPr>
-      <w:r>
+        <w:rPr>
+          <w:b/>
+          <w:bCs/>
+        </w:rPr>
+      </w:pPr>
+      <w:r>
+        <w:rPr>
+          <w:b/>
+          <w:bCs/>
+        </w:rPr>
         <w:t>Examine the DNS query message. What “Type” of DNS query is it? Does the query message contain any “answers”?</w:t>
       </w:r>
+    </w:p>
+    <w:p>
+      <w:pPr>
+        <w:ind w:left="720"/>
+      </w:pPr>
+      <w:r>
+        <w:t xml:space="preserve">The type is </w:t>
+      </w:r>
+      <w:proofErr w:type="gramStart"/>
+      <w:r>
+        <w:t>NS</w:t>
+      </w:r>
+      <w:proofErr w:type="gramEnd"/>
+      <w:r>
+        <w:t xml:space="preserve"> and it contains 0 answers.</w:t>
+      </w:r>
+    </w:p>
+    <w:p>
+      <w:pPr>
+        <w:ind w:left="720"/>
+      </w:pPr>
+    </w:p>
+    <w:p>
+      <w:pPr>
+        <w:ind w:left="720"/>
+      </w:pPr>
+    </w:p>
+    <w:p>
+      <w:pPr>
+        <w:ind w:left="720"/>
+      </w:pPr>
+    </w:p>
+    <w:p>
+      <w:pPr>
+        <w:ind w:left="720"/>
+      </w:pPr>
+    </w:p>
+    <w:p>
+      <w:pPr>
+        <w:ind w:left="720"/>
+      </w:pPr>
     </w:p>
     <w:p>
       <w:pPr>
@@ -2449,15 +2519,115 @@
           <w:ilvl w:val="0"/>
           <w:numId w:val="13"/>
         </w:numPr>
-      </w:pPr>
-      <w:r>
+        <w:rPr>
+          <w:b/>
+          <w:bCs/>
+        </w:rPr>
+      </w:pPr>
+      <w:r>
+        <w:rPr>
+          <w:b/>
+          <w:bCs/>
+        </w:rPr>
+        <w:lastRenderedPageBreak/>
         <w:t>Examine the DNS response message. What MIT nameservers does the response message provide? Does this response message also provide the IP addresses of the MIT nameser</w:t>
       </w:r>
       <w:r>
+        <w:rPr>
+          <w:b/>
+          <w:bCs/>
+        </w:rPr>
         <w:t>ver</w:t>
       </w:r>
       <w:r>
+        <w:rPr>
+          <w:b/>
+          <w:bCs/>
+        </w:rPr>
         <w:t>s?</w:t>
+      </w:r>
+    </w:p>
+    <w:p>
+      <w:pPr>
+        <w:ind w:left="720"/>
+      </w:pPr>
+      <w:r>
+        <w:t>It includes the following:</w:t>
+      </w:r>
+      <w:r>
+        <w:br/>
+      </w:r>
+      <w:r>
+        <w:t>mit.edu nameserver = asia2.akam.net</w:t>
+      </w:r>
+    </w:p>
+    <w:p>
+      <w:pPr>
+        <w:ind w:left="720"/>
+      </w:pPr>
+      <w:r>
+        <w:t>mit.edu nameserver = ns1-37.akam.net</w:t>
+      </w:r>
+    </w:p>
+    <w:p>
+      <w:pPr>
+        <w:ind w:left="720"/>
+      </w:pPr>
+      <w:r>
+        <w:t>mit.edu nameserver = use2.akam.net</w:t>
+      </w:r>
+    </w:p>
+    <w:p>
+      <w:pPr>
+        <w:ind w:left="720"/>
+      </w:pPr>
+      <w:r>
+        <w:t>mit.edu nameserver = ns1-173.akam.net</w:t>
+      </w:r>
+    </w:p>
+    <w:p>
+      <w:pPr>
+        <w:ind w:left="720"/>
+      </w:pPr>
+      <w:r>
+        <w:t>mit.edu nameserver = use5.akam.net</w:t>
+      </w:r>
+    </w:p>
+    <w:p>
+      <w:pPr>
+        <w:ind w:left="720"/>
+      </w:pPr>
+      <w:r>
+        <w:t>mit.edu nameserver = asia1.akam.net</w:t>
+      </w:r>
+    </w:p>
+    <w:p>
+      <w:pPr>
+        <w:ind w:left="720"/>
+      </w:pPr>
+      <w:r>
+        <w:t>mit.edu nameserver = usw2.akam.net</w:t>
+      </w:r>
+    </w:p>
+    <w:p>
+      <w:pPr>
+        <w:ind w:left="720"/>
+      </w:pPr>
+      <w:r>
+        <w:t>mit.edu nameserver = eur5.akam.net</w:t>
+      </w:r>
+    </w:p>
+    <w:p>
+      <w:pPr>
+        <w:ind w:left="720"/>
+      </w:pPr>
+    </w:p>
+    <w:p>
+      <w:pPr>
+        <w:ind w:left="720"/>
+      </w:pPr>
+      <w:r>
+        <w:t>It does indeed include the addresses of the name servers.</w:t>
       </w:r>
     </w:p>
     <w:p>
@@ -2466,11 +2636,57 @@
           <w:ilvl w:val="0"/>
           <w:numId w:val="13"/>
         </w:numPr>
-      </w:pPr>
-      <w:r>
+        <w:rPr>
+          <w:b/>
+          <w:bCs/>
+        </w:rPr>
+      </w:pPr>
+      <w:r>
+        <w:rPr>
+          <w:b/>
+          <w:bCs/>
+        </w:rPr>
         <w:t>Provide a screenshot.</w:t>
       </w:r>
     </w:p>
+    <w:p>
+      <w:pPr>
+        <w:ind w:left="720"/>
+      </w:pPr>
+      <w:r>
+        <w:t xml:space="preserve">Request: </w:t>
+      </w:r>
+      <w:hyperlink r:id="rId15" w:history="1">
+        <w:r>
+          <w:rPr>
+            <w:rStyle w:val="Hyperlink"/>
+          </w:rPr>
+          <w:t>http://prntscr.com/10bhmcg</w:t>
+        </w:r>
+      </w:hyperlink>
+      <w:r>
+        <w:t xml:space="preserve"> </w:t>
+      </w:r>
+    </w:p>
+    <w:p>
+      <w:pPr>
+        <w:ind w:left="720"/>
+      </w:pPr>
+      <w:r>
+        <w:t xml:space="preserve">Response: </w:t>
+      </w:r>
+      <w:hyperlink r:id="rId16" w:history="1">
+        <w:r>
+          <w:rPr>
+            <w:rStyle w:val="Hyperlink"/>
+          </w:rPr>
+          <w:t>http://prntscr.com/10bhnfo</w:t>
+        </w:r>
+      </w:hyperlink>
+      <w:r>
+        <w:t xml:space="preserve"> </w:t>
+      </w:r>
+    </w:p>
     <w:p/>
     <w:p>
       <w:r>
@@ -2502,7 +2718,6 @@
     <w:p/>
     <w:p>
       <w:r>
-        <w:lastRenderedPageBreak/>
         <w:t>Answer the following questions</w:t>
       </w:r>
       <w:r>
@@ -2522,10 +2737,34 @@
           <w:ilvl w:val="0"/>
           <w:numId w:val="13"/>
         </w:numPr>
-      </w:pPr>
-      <w:r>
+        <w:rPr>
+          <w:b/>
+          <w:bCs/>
+        </w:rPr>
+      </w:pPr>
+      <w:r>
+        <w:rPr>
+          <w:b/>
+          <w:bCs/>
+        </w:rPr>
         <w:t>To what IP address is the DNS query message sent? Is this the IP address of your default local DNS server? If not, what does the IP address correspond to?</w:t>
       </w:r>
+    </w:p>
+    <w:p>
+      <w:pPr>
+        <w:ind w:left="720"/>
+      </w:pPr>
+      <w:r>
+        <w:t>Had to use trace provided to get these responses. My attempts timed out several times. The message is sent to</w:t>
+      </w:r>
+      <w:r>
+        <w:t xml:space="preserve"> 18.72.0.3 and I believe this corresponds to bitsy.mit.edu.</w:t>
+      </w:r>
+    </w:p>
+    <w:p>
+      <w:pPr>
+        <w:ind w:left="720"/>
+      </w:pPr>
     </w:p>
     <w:p>
       <w:pPr>
@@ -2533,10 +2772,74 @@
           <w:ilvl w:val="0"/>
           <w:numId w:val="13"/>
         </w:numPr>
-      </w:pPr>
-      <w:r>
+        <w:rPr>
+          <w:b/>
+          <w:bCs/>
+        </w:rPr>
+      </w:pPr>
+      <w:r>
+        <w:rPr>
+          <w:b/>
+          <w:bCs/>
+        </w:rPr>
         <w:t>Examine the DNS query message. What “Type” of DNS query is it? Does the query message contain any “answers”?</w:t>
       </w:r>
+    </w:p>
+    <w:p>
+      <w:pPr>
+        <w:pStyle w:val="ListParagraph"/>
+      </w:pPr>
+      <w:r>
+        <w:t>It is Type A</w:t>
+      </w:r>
+      <w:r>
+        <w:t xml:space="preserve"> with no answers.</w:t>
+      </w:r>
+    </w:p>
+    <w:p>
+      <w:pPr>
+        <w:ind w:left="720"/>
+      </w:pPr>
+    </w:p>
+    <w:p>
+      <w:pPr>
+        <w:ind w:left="720"/>
+      </w:pPr>
+    </w:p>
+    <w:p>
+      <w:pPr>
+        <w:ind w:left="720"/>
+      </w:pPr>
+    </w:p>
+    <w:p>
+      <w:pPr>
+        <w:ind w:left="720"/>
+      </w:pPr>
+    </w:p>
+    <w:p>
+      <w:pPr>
+        <w:ind w:left="720"/>
+      </w:pPr>
+    </w:p>
+    <w:p>
+      <w:pPr>
+        <w:ind w:left="720"/>
+      </w:pPr>
+    </w:p>
+    <w:p>
+      <w:pPr>
+        <w:ind w:left="720"/>
+      </w:pPr>
+    </w:p>
+    <w:p>
+      <w:pPr>
+        <w:ind w:left="720"/>
+      </w:pPr>
+    </w:p>
+    <w:p>
+      <w:pPr>
+        <w:ind w:left="720"/>
+      </w:pPr>
     </w:p>
     <w:p>
       <w:pPr>
@@ -2544,10 +2847,132 @@
           <w:ilvl w:val="0"/>
           <w:numId w:val="13"/>
         </w:numPr>
-      </w:pPr>
-      <w:r>
+        <w:rPr>
+          <w:b/>
+          <w:bCs/>
+        </w:rPr>
+      </w:pPr>
+      <w:r>
+        <w:rPr>
+          <w:b/>
+          <w:bCs/>
+        </w:rPr>
+        <w:lastRenderedPageBreak/>
         <w:t>Examine the DNS response message. How many “answers” are provided? What does each of these answers contain?</w:t>
       </w:r>
+    </w:p>
+    <w:p>
+      <w:pPr>
+        <w:ind w:left="720"/>
+      </w:pPr>
+      <w:r>
+        <w:t>There is one answer given. It contains the following:</w:t>
+      </w:r>
+    </w:p>
+    <w:p>
+      <w:pPr>
+        <w:pStyle w:val="ListParagraph"/>
+        <w:numPr>
+          <w:ilvl w:val="0"/>
+          <w:numId w:val="32"/>
+        </w:numPr>
+      </w:pPr>
+      <w:r>
+        <w:t xml:space="preserve">www.aiit.or.kr: type A, class IN, </w:t>
+      </w:r>
+      <w:proofErr w:type="spellStart"/>
+      <w:r>
+        <w:t>addr</w:t>
+      </w:r>
+      <w:proofErr w:type="spellEnd"/>
+      <w:r>
+        <w:t xml:space="preserve"> 218.36.94.200</w:t>
+      </w:r>
+    </w:p>
+    <w:p>
+      <w:pPr>
+        <w:ind w:left="720"/>
+      </w:pPr>
+      <w:r>
+        <w:t xml:space="preserve">    </w:t>
+      </w:r>
+      <w:r>
+        <w:tab/>
+      </w:r>
+      <w:r>
+        <w:t>Name: www.aiit.or.kr</w:t>
+      </w:r>
+    </w:p>
+    <w:p>
+      <w:pPr>
+        <w:pStyle w:val="ListParagraph"/>
+        <w:ind w:left="1080"/>
+      </w:pPr>
+      <w:r>
+        <w:t xml:space="preserve">    </w:t>
+      </w:r>
+      <w:r>
+        <w:tab/>
+      </w:r>
+      <w:r>
+        <w:t>Type: A (Host Address) (1)</w:t>
+      </w:r>
+    </w:p>
+    <w:p>
+      <w:pPr>
+        <w:ind w:left="720"/>
+      </w:pPr>
+      <w:r>
+        <w:t xml:space="preserve">    </w:t>
+      </w:r>
+      <w:r>
+        <w:tab/>
+      </w:r>
+      <w:r>
+        <w:t>Class: IN (0x0001)</w:t>
+      </w:r>
+    </w:p>
+    <w:p>
+      <w:pPr>
+        <w:ind w:left="720"/>
+      </w:pPr>
+      <w:r>
+        <w:t xml:space="preserve">    </w:t>
+      </w:r>
+      <w:r>
+        <w:tab/>
+      </w:r>
+      <w:r>
+        <w:t>Time to live: 3338 (55 minutes, 38 seconds)</w:t>
+      </w:r>
+    </w:p>
+    <w:p>
+      <w:pPr>
+        <w:ind w:left="1440"/>
+      </w:pPr>
+      <w:r>
+        <w:t>Data length: 4</w:t>
+      </w:r>
+    </w:p>
+    <w:p>
+      <w:pPr>
+        <w:pStyle w:val="ListParagraph"/>
+        <w:ind w:left="1080"/>
+      </w:pPr>
+      <w:r>
+        <w:t xml:space="preserve"> </w:t>
+      </w:r>
+      <w:r>
+        <w:tab/>
+      </w:r>
+      <w:r>
+        <w:t>Address: 218.36.94.200</w:t>
+      </w:r>
+    </w:p>
+    <w:p>
+      <w:pPr>
+        <w:ind w:left="720"/>
+      </w:pPr>
     </w:p>
     <w:p>
       <w:pPr>
@@ -2555,10 +2980,79 @@
           <w:ilvl w:val="0"/>
           <w:numId w:val="13"/>
         </w:numPr>
-      </w:pPr>
-      <w:r>
+        <w:rPr>
+          <w:b/>
+          <w:bCs/>
+        </w:rPr>
+      </w:pPr>
+      <w:r>
+        <w:rPr>
+          <w:b/>
+          <w:bCs/>
+        </w:rPr>
         <w:t>Provide a screenshot.</w:t>
       </w:r>
+    </w:p>
+    <w:p>
+      <w:pPr>
+        <w:pStyle w:val="ListParagraph"/>
+      </w:pPr>
+      <w:r>
+        <w:t xml:space="preserve">Request: </w:t>
+      </w:r>
+      <w:hyperlink r:id="rId17" w:history="1">
+        <w:r>
+          <w:rPr>
+            <w:rStyle w:val="Hyperlink"/>
+          </w:rPr>
+          <w:t>http://prntscr.com/10bi29q</w:t>
+        </w:r>
+      </w:hyperlink>
+      <w:r>
+        <w:t xml:space="preserve"> </w:t>
+      </w:r>
+    </w:p>
+    <w:p>
+      <w:pPr>
+        <w:pStyle w:val="ListParagraph"/>
+      </w:pPr>
+      <w:r>
+        <w:t xml:space="preserve">Response: </w:t>
+      </w:r>
+      <w:hyperlink r:id="rId18" w:history="1">
+        <w:r>
+          <w:rPr>
+            <w:rStyle w:val="Hyperlink"/>
+          </w:rPr>
+          <w:t>http://prntscr.com/10bi4gl</w:t>
+        </w:r>
+      </w:hyperlink>
+      <w:r>
+        <w:t xml:space="preserve"> </w:t>
+      </w:r>
+    </w:p>
+    <w:p>
+      <w:pPr>
+        <w:pStyle w:val="ListParagraph"/>
+      </w:pPr>
+      <w:r>
+        <w:t xml:space="preserve">(As provided </w:t>
+      </w:r>
+      <w:r>
+        <w:t>above</w:t>
+      </w:r>
+      <w:r>
+        <w:t>)</w:t>
+      </w:r>
+    </w:p>
+    <w:p>
+      <w:pPr>
+        <w:ind w:left="720"/>
+        <w:rPr>
+          <w:b/>
+          <w:bCs/>
+        </w:rPr>
+      </w:pPr>
     </w:p>
     <w:sectPr>
       <w:pgSz w:w="12240" w:h="15840" w:code="1"/>
@@ -2750,7 +3244,19 @@
             <w:rPr>
               <w:rStyle w:val="Hyperlink"/>
             </w:rPr>
-            <w:t>http://gaia.cs.umass.edu/wireshark-labs/wireshark-traces.zip</w:t>
+            <w:t>http://gaia.cs.umass.edu/w</w:t>
+          </w:r>
+          <w:r>
+            <w:rPr>
+              <w:rStyle w:val="Hyperlink"/>
+            </w:rPr>
+            <w:t>i</w:t>
+          </w:r>
+          <w:r>
+            <w:rPr>
+              <w:rStyle w:val="Hyperlink"/>
+            </w:rPr>
+            <w:t>reshark-labs/wireshark-traces.zip</w:t>
           </w:r>
         </w:hyperlink>
       </w:hyperlink>
@@ -5876,6 +6382,95 @@
     </w:lvl>
   </w:abstractNum>
   <w:abstractNum w:abstractNumId="27" w15:restartNumberingAfterBreak="0">
+    <w:nsid w:val="6814173F"/>
+    <w:multiLevelType w:val="hybridMultilevel"/>
+    <w:tmpl w:val="E88CDFE2"/>
+    <w:lvl w:ilvl="0" w:tplc="8F729BF8">
+      <w:start w:val="1"/>
+      <w:numFmt w:val="decimal"/>
+      <w:lvlText w:val="%1."/>
+      <w:lvlJc w:val="left"/>
+      <w:pPr>
+        <w:ind w:left="1080" w:hanging="360"/>
+      </w:pPr>
+      <w:rPr>
+        <w:rFonts w:hint="default"/>
+      </w:rPr>
+    </w:lvl>
+    <w:lvl w:ilvl="1" w:tplc="04090019" w:tentative="1">
+      <w:start w:val="1"/>
+      <w:numFmt w:val="lowerLetter"/>
+      <w:lvlText w:val="%2."/>
+      <w:lvlJc w:val="left"/>
+      <w:pPr>
+        <w:ind w:left="1800" w:hanging="360"/>
+      </w:pPr>
+    </w:lvl>
+    <w:lvl w:ilvl="2" w:tplc="0409001B" w:tentative="1">
+      <w:start w:val="1"/>
+      <w:numFmt w:val="lowerRoman"/>
+      <w:lvlText w:val="%3."/>
+      <w:lvlJc w:val="right"/>
+      <w:pPr>
+        <w:ind w:left="2520" w:hanging="180"/>
+      </w:pPr>
+    </w:lvl>
+    <w:lvl w:ilvl="3" w:tplc="0409000F" w:tentative="1">
+      <w:start w:val="1"/>
+      <w:numFmt w:val="decimal"/>
+      <w:lvlText w:val="%4."/>
+      <w:lvlJc w:val="left"/>
+      <w:pPr>
+        <w:ind w:left="3240" w:hanging="360"/>
+      </w:pPr>
+    </w:lvl>
+    <w:lvl w:ilvl="4" w:tplc="04090019" w:tentative="1">
+      <w:start w:val="1"/>
+      <w:numFmt w:val="lowerLetter"/>
+      <w:lvlText w:val="%5."/>
+      <w:lvlJc w:val="left"/>
+      <w:pPr>
+        <w:ind w:left="3960" w:hanging="360"/>
+      </w:pPr>
+    </w:lvl>
+    <w:lvl w:ilvl="5" w:tplc="0409001B" w:tentative="1">
+      <w:start w:val="1"/>
+      <w:numFmt w:val="lowerRoman"/>
+      <w:lvlText w:val="%6."/>
+      <w:lvlJc w:val="right"/>
+      <w:pPr>
+        <w:ind w:left="4680" w:hanging="180"/>
+      </w:pPr>
+    </w:lvl>
+    <w:lvl w:ilvl="6" w:tplc="0409000F" w:tentative="1">
+      <w:start w:val="1"/>
+      <w:numFmt w:val="decimal"/>
+      <w:lvlText w:val="%7."/>
+      <w:lvlJc w:val="left"/>
+      <w:pPr>
+        <w:ind w:left="5400" w:hanging="360"/>
+      </w:pPr>
+    </w:lvl>
+    <w:lvl w:ilvl="7" w:tplc="04090019" w:tentative="1">
+      <w:start w:val="1"/>
+      <w:numFmt w:val="lowerLetter"/>
+      <w:lvlText w:val="%8."/>
+      <w:lvlJc w:val="left"/>
+      <w:pPr>
+        <w:ind w:left="6120" w:hanging="360"/>
+      </w:pPr>
+    </w:lvl>
+    <w:lvl w:ilvl="8" w:tplc="0409001B" w:tentative="1">
+      <w:start w:val="1"/>
+      <w:numFmt w:val="lowerRoman"/>
+      <w:lvlText w:val="%9."/>
+      <w:lvlJc w:val="right"/>
+      <w:pPr>
+        <w:ind w:left="6840" w:hanging="180"/>
+      </w:pPr>
+    </w:lvl>
+  </w:abstractNum>
+  <w:abstractNum w:abstractNumId="28" w15:restartNumberingAfterBreak="0">
     <w:nsid w:val="688F026E"/>
     <w:multiLevelType w:val="multilevel"/>
     <w:tmpl w:val="3B465AB6"/>
@@ -5991,7 +6586,7 @@
       </w:pPr>
     </w:lvl>
   </w:abstractNum>
-  <w:abstractNum w:abstractNumId="28" w15:restartNumberingAfterBreak="0">
+  <w:abstractNum w:abstractNumId="29" w15:restartNumberingAfterBreak="0">
     <w:nsid w:val="6E2C68E0"/>
     <w:multiLevelType w:val="hybridMultilevel"/>
     <w:tmpl w:val="3B465AB6"/>
@@ -6107,7 +6702,7 @@
       </w:pPr>
     </w:lvl>
   </w:abstractNum>
-  <w:abstractNum w:abstractNumId="29" w15:restartNumberingAfterBreak="0">
+  <w:abstractNum w:abstractNumId="30" w15:restartNumberingAfterBreak="0">
     <w:nsid w:val="733169EB"/>
     <w:multiLevelType w:val="hybridMultilevel"/>
     <w:tmpl w:val="7386422C"/>
@@ -6223,7 +6818,7 @@
       </w:pPr>
     </w:lvl>
   </w:abstractNum>
-  <w:abstractNum w:abstractNumId="30" w15:restartNumberingAfterBreak="0">
+  <w:abstractNum w:abstractNumId="31" w15:restartNumberingAfterBreak="0">
     <w:nsid w:val="7E7051A8"/>
     <w:multiLevelType w:val="hybridMultilevel"/>
     <w:tmpl w:val="AC5A892A"/>
@@ -6343,7 +6938,7 @@
     <w:abstractNumId w:val="9"/>
   </w:num>
   <w:num w:numId="3">
-    <w:abstractNumId w:val="30"/>
+    <w:abstractNumId w:val="31"/>
   </w:num>
   <w:num w:numId="4">
     <w:abstractNumId w:val="24"/>
@@ -6394,7 +6989,7 @@
     <w:abstractNumId w:val="22"/>
   </w:num>
   <w:num w:numId="20">
-    <w:abstractNumId w:val="28"/>
+    <w:abstractNumId w:val="29"/>
   </w:num>
   <w:num w:numId="21">
     <w:abstractNumId w:val="4"/>
@@ -6409,10 +7004,10 @@
     <w:abstractNumId w:val="3"/>
   </w:num>
   <w:num w:numId="25">
-    <w:abstractNumId w:val="27"/>
+    <w:abstractNumId w:val="28"/>
   </w:num>
   <w:num w:numId="26">
-    <w:abstractNumId w:val="29"/>
+    <w:abstractNumId w:val="30"/>
   </w:num>
   <w:num w:numId="27">
     <w:abstractNumId w:val="1"/>
@@ -6428,6 +7023,9 @@
   </w:num>
   <w:num w:numId="31">
     <w:abstractNumId w:val="19"/>
+  </w:num>
+  <w:num w:numId="32">
+    <w:abstractNumId w:val="27"/>
   </w:num>
 </w:numbering>
 </file>

</xml_diff>